<commit_message>
Update the Sprint 2 Materials with the last scrum meeting.
</commit_message>
<xml_diff>
--- a/Scrum Files/Sprint 2/Project 3 Sprint Materials Template.docx
+++ b/Scrum Files/Sprint 2/Project 3 Sprint Materials Template.docx
@@ -1192,7 +1192,25 @@
                 <w:color w:val="000000"/>
                 <w:lang w:val="en-US" w:eastAsia="zh-CN"/>
               </w:rPr>
-              <w:t>[briannabach]</w:t>
+              <w:t>[</w:t>
+            </w:r>
+            <w:proofErr w:type="spellStart"/>
+            <w:r>
+              <w:rPr>
+                <w:rFonts w:ascii="Calibri" w:eastAsia="Times New Roman" w:hAnsi="Calibri" w:cs="Calibri"/>
+                <w:color w:val="000000"/>
+                <w:lang w:val="en-US" w:eastAsia="zh-CN"/>
+              </w:rPr>
+              <w:t>briannabach</w:t>
+            </w:r>
+            <w:proofErr w:type="spellEnd"/>
+            <w:r>
+              <w:rPr>
+                <w:rFonts w:ascii="Calibri" w:eastAsia="Times New Roman" w:hAnsi="Calibri" w:cs="Calibri"/>
+                <w:color w:val="000000"/>
+                <w:lang w:val="en-US" w:eastAsia="zh-CN"/>
+              </w:rPr>
+              <w:t>]</w:t>
             </w:r>
           </w:p>
         </w:tc>
@@ -1351,7 +1369,25 @@
                 <w:color w:val="000000"/>
                 <w:lang w:val="en-US" w:eastAsia="zh-CN"/>
               </w:rPr>
-              <w:t>[briannabach, daniellam1702]</w:t>
+              <w:t>[</w:t>
+            </w:r>
+            <w:proofErr w:type="spellStart"/>
+            <w:r>
+              <w:rPr>
+                <w:rFonts w:ascii="Calibri" w:eastAsia="Times New Roman" w:hAnsi="Calibri" w:cs="Calibri"/>
+                <w:color w:val="000000"/>
+                <w:lang w:val="en-US" w:eastAsia="zh-CN"/>
+              </w:rPr>
+              <w:t>briannabach</w:t>
+            </w:r>
+            <w:proofErr w:type="spellEnd"/>
+            <w:r>
+              <w:rPr>
+                <w:rFonts w:ascii="Calibri" w:eastAsia="Times New Roman" w:hAnsi="Calibri" w:cs="Calibri"/>
+                <w:color w:val="000000"/>
+                <w:lang w:val="en-US" w:eastAsia="zh-CN"/>
+              </w:rPr>
+              <w:t>, daniellam1702]</w:t>
             </w:r>
           </w:p>
         </w:tc>
@@ -2249,7 +2285,25 @@
                 <w:color w:val="000000"/>
                 <w:lang w:val="en-US" w:eastAsia="zh-CN"/>
               </w:rPr>
-              <w:t>[athomas26, xachariah]</w:t>
+              <w:t xml:space="preserve">[athomas26, </w:t>
+            </w:r>
+            <w:proofErr w:type="spellStart"/>
+            <w:r>
+              <w:rPr>
+                <w:rFonts w:ascii="Calibri" w:eastAsia="Times New Roman" w:hAnsi="Calibri" w:cs="Calibri"/>
+                <w:color w:val="000000"/>
+                <w:lang w:val="en-US" w:eastAsia="zh-CN"/>
+              </w:rPr>
+              <w:t>xachariah</w:t>
+            </w:r>
+            <w:proofErr w:type="spellEnd"/>
+            <w:r>
+              <w:rPr>
+                <w:rFonts w:ascii="Calibri" w:eastAsia="Times New Roman" w:hAnsi="Calibri" w:cs="Calibri"/>
+                <w:color w:val="000000"/>
+                <w:lang w:val="en-US" w:eastAsia="zh-CN"/>
+              </w:rPr>
+              <w:t>]</w:t>
             </w:r>
           </w:p>
         </w:tc>
@@ -2400,7 +2454,25 @@
                 <w:color w:val="000000"/>
                 <w:lang w:val="en-US" w:eastAsia="zh-CN"/>
               </w:rPr>
-              <w:t>[briannabach]</w:t>
+              <w:t>[</w:t>
+            </w:r>
+            <w:proofErr w:type="spellStart"/>
+            <w:r>
+              <w:rPr>
+                <w:rFonts w:ascii="Calibri" w:eastAsia="Times New Roman" w:hAnsi="Calibri" w:cs="Calibri"/>
+                <w:color w:val="000000"/>
+                <w:lang w:val="en-US" w:eastAsia="zh-CN"/>
+              </w:rPr>
+              <w:t>briannabach</w:t>
+            </w:r>
+            <w:proofErr w:type="spellEnd"/>
+            <w:r>
+              <w:rPr>
+                <w:rFonts w:ascii="Calibri" w:eastAsia="Times New Roman" w:hAnsi="Calibri" w:cs="Calibri"/>
+                <w:color w:val="000000"/>
+                <w:lang w:val="en-US" w:eastAsia="zh-CN"/>
+              </w:rPr>
+              <w:t>]</w:t>
             </w:r>
           </w:p>
         </w:tc>
@@ -2679,6 +2751,7 @@
                 <w:lang w:val="en-US" w:eastAsia="zh-CN"/>
               </w:rPr>
             </w:pPr>
+            <w:proofErr w:type="spellStart"/>
             <w:r>
               <w:rPr>
                 <w:rFonts w:ascii="Calibri" w:eastAsia="Times New Roman" w:hAnsi="Calibri" w:cs="Calibri"/>
@@ -2687,6 +2760,7 @@
               </w:rPr>
               <w:t>briannabach</w:t>
             </w:r>
+            <w:proofErr w:type="spellEnd"/>
           </w:p>
         </w:tc>
         <w:tc>
@@ -2973,6 +3047,7 @@
                 <w:lang w:val="en-US" w:eastAsia="zh-CN"/>
               </w:rPr>
             </w:pPr>
+            <w:proofErr w:type="spellStart"/>
             <w:r>
               <w:rPr>
                 <w:rFonts w:ascii="Calibri" w:eastAsia="Times New Roman" w:hAnsi="Calibri" w:cs="Calibri"/>
@@ -2981,6 +3056,7 @@
               </w:rPr>
               <w:t>briannabach</w:t>
             </w:r>
+            <w:proofErr w:type="spellEnd"/>
           </w:p>
         </w:tc>
         <w:tc>
@@ -3259,6 +3335,7 @@
                 <w:lang w:val="en-US" w:eastAsia="zh-CN"/>
               </w:rPr>
             </w:pPr>
+            <w:proofErr w:type="spellStart"/>
             <w:r>
               <w:rPr>
                 <w:rFonts w:ascii="Calibri" w:eastAsia="Times New Roman" w:hAnsi="Calibri" w:cs="Calibri"/>
@@ -3267,6 +3344,7 @@
               </w:rPr>
               <w:t>xachariah</w:t>
             </w:r>
+            <w:proofErr w:type="spellEnd"/>
           </w:p>
         </w:tc>
         <w:tc>
@@ -3410,6 +3488,7 @@
                 <w:lang w:val="en-US" w:eastAsia="zh-CN"/>
               </w:rPr>
             </w:pPr>
+            <w:proofErr w:type="spellStart"/>
             <w:r>
               <w:rPr>
                 <w:rFonts w:ascii="Calibri" w:eastAsia="Times New Roman" w:hAnsi="Calibri" w:cs="Calibri"/>
@@ -3418,6 +3497,7 @@
               </w:rPr>
               <w:t>xachariah</w:t>
             </w:r>
+            <w:proofErr w:type="spellEnd"/>
           </w:p>
         </w:tc>
         <w:tc>
@@ -3743,7 +3823,25 @@
                 <w:color w:val="000000"/>
                 <w:lang w:val="en-US" w:eastAsia="zh-CN"/>
               </w:rPr>
-              <w:t>[briannabach]</w:t>
+              <w:t>[</w:t>
+            </w:r>
+            <w:proofErr w:type="spellStart"/>
+            <w:r>
+              <w:rPr>
+                <w:rFonts w:ascii="Calibri" w:eastAsia="Times New Roman" w:hAnsi="Calibri" w:cs="Calibri"/>
+                <w:color w:val="000000"/>
+                <w:lang w:val="en-US" w:eastAsia="zh-CN"/>
+              </w:rPr>
+              <w:t>briannabach</w:t>
+            </w:r>
+            <w:proofErr w:type="spellEnd"/>
+            <w:r>
+              <w:rPr>
+                <w:rFonts w:ascii="Calibri" w:eastAsia="Times New Roman" w:hAnsi="Calibri" w:cs="Calibri"/>
+                <w:color w:val="000000"/>
+                <w:lang w:val="en-US" w:eastAsia="zh-CN"/>
+              </w:rPr>
+              <w:t>]</w:t>
             </w:r>
           </w:p>
         </w:tc>
@@ -4761,6 +4859,7 @@
                 <w:lang w:val="en-US" w:eastAsia="zh-CN"/>
               </w:rPr>
             </w:pPr>
+            <w:proofErr w:type="spellStart"/>
             <w:r>
               <w:rPr>
                 <w:rFonts w:ascii="Calibri" w:eastAsia="Times New Roman" w:hAnsi="Calibri" w:cs="Calibri"/>
@@ -4769,6 +4868,7 @@
               </w:rPr>
               <w:t>briannabach</w:t>
             </w:r>
+            <w:proofErr w:type="spellEnd"/>
           </w:p>
         </w:tc>
         <w:tc>
@@ -4912,6 +5012,7 @@
                 <w:lang w:val="en-US" w:eastAsia="zh-CN"/>
               </w:rPr>
             </w:pPr>
+            <w:proofErr w:type="spellStart"/>
             <w:r>
               <w:rPr>
                 <w:rFonts w:ascii="Calibri" w:eastAsia="Times New Roman" w:hAnsi="Calibri" w:cs="Calibri"/>
@@ -4920,6 +5021,7 @@
               </w:rPr>
               <w:t>briannabach</w:t>
             </w:r>
+            <w:proofErr w:type="spellEnd"/>
           </w:p>
         </w:tc>
         <w:tc>
@@ -5214,6 +5316,7 @@
                 <w:lang w:val="en-US" w:eastAsia="zh-CN"/>
               </w:rPr>
             </w:pPr>
+            <w:proofErr w:type="spellStart"/>
             <w:r>
               <w:rPr>
                 <w:rFonts w:ascii="Calibri" w:eastAsia="Times New Roman" w:hAnsi="Calibri" w:cs="Calibri"/>
@@ -5222,6 +5325,7 @@
               </w:rPr>
               <w:t>briannabach</w:t>
             </w:r>
+            <w:proofErr w:type="spellEnd"/>
           </w:p>
         </w:tc>
         <w:tc>
@@ -5365,6 +5469,7 @@
                 <w:lang w:val="en-US" w:eastAsia="zh-CN"/>
               </w:rPr>
             </w:pPr>
+            <w:proofErr w:type="spellStart"/>
             <w:r>
               <w:rPr>
                 <w:rFonts w:ascii="Calibri" w:eastAsia="Times New Roman" w:hAnsi="Calibri" w:cs="Calibri"/>
@@ -5373,6 +5478,7 @@
               </w:rPr>
               <w:t>briannabach</w:t>
             </w:r>
+            <w:proofErr w:type="spellEnd"/>
           </w:p>
         </w:tc>
         <w:tc>
@@ -5651,6 +5757,7 @@
                 <w:lang w:val="en-US" w:eastAsia="zh-CN"/>
               </w:rPr>
             </w:pPr>
+            <w:proofErr w:type="spellStart"/>
             <w:r>
               <w:rPr>
                 <w:rFonts w:ascii="Calibri" w:eastAsia="Times New Roman" w:hAnsi="Calibri" w:cs="Calibri"/>
@@ -5659,6 +5766,7 @@
               </w:rPr>
               <w:t>xachariah</w:t>
             </w:r>
+            <w:proofErr w:type="spellEnd"/>
           </w:p>
         </w:tc>
         <w:tc>
@@ -5802,6 +5910,7 @@
                 <w:lang w:val="en-US" w:eastAsia="zh-CN"/>
               </w:rPr>
             </w:pPr>
+            <w:proofErr w:type="spellStart"/>
             <w:r>
               <w:rPr>
                 <w:rFonts w:ascii="Calibri" w:eastAsia="Times New Roman" w:hAnsi="Calibri" w:cs="Calibri"/>
@@ -5810,6 +5919,7 @@
               </w:rPr>
               <w:t>xachariah</w:t>
             </w:r>
+            <w:proofErr w:type="spellEnd"/>
           </w:p>
         </w:tc>
         <w:tc>
@@ -5953,6 +6063,7 @@
                 <w:lang w:val="en-US" w:eastAsia="zh-CN"/>
               </w:rPr>
             </w:pPr>
+            <w:proofErr w:type="spellStart"/>
             <w:r>
               <w:rPr>
                 <w:rFonts w:ascii="Calibri" w:eastAsia="Times New Roman" w:hAnsi="Calibri" w:cs="Calibri"/>
@@ -5961,6 +6072,7 @@
               </w:rPr>
               <w:t>xachariah</w:t>
             </w:r>
+            <w:proofErr w:type="spellEnd"/>
           </w:p>
         </w:tc>
         <w:tc>
@@ -6235,7 +6347,67 @@
                   <w:u w:val="single"/>
                   <w:lang w:val="en-US" w:eastAsia="zh-CN"/>
                 </w:rPr>
-                <w:t>Reformat database menu item table to allow description, maxEntrees, maxSides, hasDrink, and image</w:t>
+                <w:t xml:space="preserve">Reformat database menu item table to allow description, </w:t>
+              </w:r>
+              <w:proofErr w:type="spellStart"/>
+              <w:r>
+                <w:rPr>
+                  <w:rFonts w:ascii="Calibri" w:eastAsia="Times New Roman" w:hAnsi="Calibri" w:cs="Calibri"/>
+                  <w:color w:val="0000FF"/>
+                  <w:u w:val="single"/>
+                  <w:lang w:val="en-US" w:eastAsia="zh-CN"/>
+                </w:rPr>
+                <w:t>maxEntrees</w:t>
+              </w:r>
+              <w:proofErr w:type="spellEnd"/>
+              <w:r>
+                <w:rPr>
+                  <w:rFonts w:ascii="Calibri" w:eastAsia="Times New Roman" w:hAnsi="Calibri" w:cs="Calibri"/>
+                  <w:color w:val="0000FF"/>
+                  <w:u w:val="single"/>
+                  <w:lang w:val="en-US" w:eastAsia="zh-CN"/>
+                </w:rPr>
+                <w:t xml:space="preserve">, </w:t>
+              </w:r>
+              <w:proofErr w:type="spellStart"/>
+              <w:r>
+                <w:rPr>
+                  <w:rFonts w:ascii="Calibri" w:eastAsia="Times New Roman" w:hAnsi="Calibri" w:cs="Calibri"/>
+                  <w:color w:val="0000FF"/>
+                  <w:u w:val="single"/>
+                  <w:lang w:val="en-US" w:eastAsia="zh-CN"/>
+                </w:rPr>
+                <w:t>maxSides</w:t>
+              </w:r>
+              <w:proofErr w:type="spellEnd"/>
+              <w:r>
+                <w:rPr>
+                  <w:rFonts w:ascii="Calibri" w:eastAsia="Times New Roman" w:hAnsi="Calibri" w:cs="Calibri"/>
+                  <w:color w:val="0000FF"/>
+                  <w:u w:val="single"/>
+                  <w:lang w:val="en-US" w:eastAsia="zh-CN"/>
+                </w:rPr>
+                <w:t xml:space="preserve">, </w:t>
+              </w:r>
+              <w:proofErr w:type="spellStart"/>
+              <w:r>
+                <w:rPr>
+                  <w:rFonts w:ascii="Calibri" w:eastAsia="Times New Roman" w:hAnsi="Calibri" w:cs="Calibri"/>
+                  <w:color w:val="0000FF"/>
+                  <w:u w:val="single"/>
+                  <w:lang w:val="en-US" w:eastAsia="zh-CN"/>
+                </w:rPr>
+                <w:t>hasDrink</w:t>
+              </w:r>
+              <w:proofErr w:type="spellEnd"/>
+              <w:r>
+                <w:rPr>
+                  <w:rFonts w:ascii="Calibri" w:eastAsia="Times New Roman" w:hAnsi="Calibri" w:cs="Calibri"/>
+                  <w:color w:val="0000FF"/>
+                  <w:u w:val="single"/>
+                  <w:lang w:val="en-US" w:eastAsia="zh-CN"/>
+                </w:rPr>
+                <w:t>, and image</w:t>
               </w:r>
             </w:hyperlink>
           </w:p>
@@ -7680,7 +7852,13 @@
         </w:rPr>
       </w:pPr>
       <w:r>
-        <w:t>In our previous meeting we discussed the items needed to be completed before the end of sprint 1 and documentation needed to be done before the end of sprint 1. We also discussed our meetings scheduled for Sprint 2.</w:t>
+        <w:t xml:space="preserve">In our previous meeting we discussed the </w:t>
+      </w:r>
+      <w:r>
+        <w:t>items that</w:t>
+      </w:r>
+      <w:r>
+        <w:t xml:space="preserve"> needed to be completed before the end of sprint 1 and documentation needed to be done before the end of sprint 1. We also discussed our meetings scheduled for Sprint 2.</w:t>
       </w:r>
     </w:p>
     <w:p/>
@@ -7807,7 +7985,13 @@
         </w:numPr>
       </w:pPr>
       <w:r>
-        <w:t>Completed items before github release</w:t>
+        <w:t xml:space="preserve">Completed items before </w:t>
+      </w:r>
+      <w:r>
+        <w:t>GitHub</w:t>
+      </w:r>
+      <w:r>
+        <w:t xml:space="preserve"> release</w:t>
       </w:r>
     </w:p>
     <w:p>
@@ -7818,7 +8002,13 @@
         </w:numPr>
       </w:pPr>
       <w:r>
-        <w:t>Items needed to be completed before github release</w:t>
+        <w:t xml:space="preserve">Items needed to be completed before </w:t>
+      </w:r>
+      <w:r>
+        <w:t>GitHub</w:t>
+      </w:r>
+      <w:r>
+        <w:t xml:space="preserve"> release</w:t>
       </w:r>
     </w:p>
     <w:p>
@@ -8553,7 +8743,15 @@
         <w:t xml:space="preserve"> </w:t>
       </w:r>
       <w:r>
-        <w:t>Have a fully working Github release before the end of sprint 2</w:t>
+        <w:t xml:space="preserve">Have a fully working </w:t>
+      </w:r>
+      <w:proofErr w:type="spellStart"/>
+      <w:r>
+        <w:t>Github</w:t>
+      </w:r>
+      <w:proofErr w:type="spellEnd"/>
+      <w:r>
+        <w:t xml:space="preserve"> release before the end of sprint 2</w:t>
       </w:r>
     </w:p>
     <w:p/>
@@ -8933,24 +9131,27 @@
       </w:pPr>
       <w:r>
         <w:lastRenderedPageBreak/>
-        <w:t xml:space="preserve">SCRUM Meeting 3 for </w:t>
-      </w:r>
-      <w:r>
-        <w:rPr>
-          <w:color w:val="FF0000"/>
-        </w:rPr>
-        <w:t>ProjectName</w:t>
+        <w:t xml:space="preserve">SCRUM Meeting 3 </w:t>
+      </w:r>
+      <w:r>
+        <w:t>for Project 3</w:t>
       </w:r>
     </w:p>
     <w:p>
       <w:r>
         <w:t>Prepared by:</w:t>
       </w:r>
+      <w:r>
+        <w:t xml:space="preserve"> Daniel Lam He</w:t>
+      </w:r>
     </w:p>
     <w:p>
       <w:r>
         <w:t>Meeting Date:</w:t>
       </w:r>
+      <w:r>
+        <w:t xml:space="preserve"> 11/18/2024</w:t>
+      </w:r>
     </w:p>
     <w:p>
       <w:pPr>
@@ -8964,46 +9165,65 @@
     </w:p>
     <w:p>
       <w:pPr>
+        <w:pStyle w:val="ListParagraph"/>
         <w:numPr>
           <w:ilvl w:val="0"/>
-          <w:numId w:val="6"/>
+          <w:numId w:val="9"/>
         </w:numPr>
       </w:pPr>
       <w:r>
         <w:t xml:space="preserve"> </w:t>
+      </w:r>
+      <w:r>
+        <w:t>Aidan Thomas</w:t>
       </w:r>
     </w:p>
     <w:p>
       <w:pPr>
+        <w:pStyle w:val="ListParagraph"/>
         <w:numPr>
           <w:ilvl w:val="0"/>
-          <w:numId w:val="6"/>
+          <w:numId w:val="9"/>
         </w:numPr>
       </w:pPr>
       <w:r>
-        <w:t xml:space="preserve"> </w:t>
+        <w:t>Brianna Bach</w:t>
       </w:r>
     </w:p>
     <w:p>
       <w:pPr>
+        <w:pStyle w:val="ListParagraph"/>
         <w:numPr>
           <w:ilvl w:val="0"/>
-          <w:numId w:val="6"/>
+          <w:numId w:val="9"/>
         </w:numPr>
       </w:pPr>
       <w:r>
-        <w:t xml:space="preserve"> </w:t>
+        <w:t>Brady OConnor</w:t>
       </w:r>
     </w:p>
     <w:p>
       <w:pPr>
+        <w:pStyle w:val="ListParagraph"/>
         <w:numPr>
           <w:ilvl w:val="0"/>
-          <w:numId w:val="6"/>
+          <w:numId w:val="9"/>
         </w:numPr>
       </w:pPr>
       <w:r>
-        <w:t xml:space="preserve"> </w:t>
+        <w:t>Zach Assad</w:t>
+      </w:r>
+    </w:p>
+    <w:p>
+      <w:pPr>
+        <w:pStyle w:val="ListParagraph"/>
+        <w:numPr>
+          <w:ilvl w:val="0"/>
+          <w:numId w:val="9"/>
+        </w:numPr>
+      </w:pPr>
+      <w:r>
+        <w:t>Daniel Lam He</w:t>
       </w:r>
     </w:p>
     <w:p>
@@ -9026,6 +9246,9 @@
       <w:r>
         <w:t xml:space="preserve"> </w:t>
       </w:r>
+      <w:r>
+        <w:t>Go through the tasks completed</w:t>
+      </w:r>
     </w:p>
     <w:p>
       <w:pPr>
@@ -9034,6 +9257,9 @@
           <w:numId w:val="2"/>
         </w:numPr>
       </w:pPr>
+      <w:r>
+        <w:t>Planning to finish by the end of the sprint</w:t>
+      </w:r>
     </w:p>
     <w:p>
       <w:pPr>
@@ -9060,6 +9286,9 @@
       <w:r>
         <w:t xml:space="preserve"> </w:t>
       </w:r>
+      <w:r>
+        <w:t>Menu board is dynamically displayed from the backend</w:t>
+      </w:r>
     </w:p>
     <w:p>
       <w:pPr>
@@ -9068,6 +9297,9 @@
           <w:numId w:val="7"/>
         </w:numPr>
       </w:pPr>
+      <w:r>
+        <w:t>Zooming in and zoom out working.</w:t>
+      </w:r>
     </w:p>
     <w:p/>
     <w:p>
@@ -9195,6 +9427,9 @@
               <w:widowControl w:val="0"/>
               <w:spacing w:line="240" w:lineRule="auto"/>
             </w:pPr>
+            <w:r>
+              <w:t>Menu items fetched from the database to menu board</w:t>
+            </w:r>
           </w:p>
         </w:tc>
         <w:tc>
@@ -9213,6 +9448,9 @@
               <w:widowControl w:val="0"/>
               <w:spacing w:line="240" w:lineRule="auto"/>
             </w:pPr>
+            <w:r>
+              <w:t xml:space="preserve">Daniel Lam </w:t>
+            </w:r>
           </w:p>
         </w:tc>
         <w:tc>
@@ -9231,6 +9469,9 @@
               <w:widowControl w:val="0"/>
               <w:spacing w:line="240" w:lineRule="auto"/>
             </w:pPr>
+            <w:r>
+              <w:t>yes</w:t>
+            </w:r>
           </w:p>
         </w:tc>
       </w:tr>
@@ -9251,6 +9492,9 @@
               <w:widowControl w:val="0"/>
               <w:spacing w:line="240" w:lineRule="auto"/>
             </w:pPr>
+            <w:r>
+              <w:t>Created the inventory usage report</w:t>
+            </w:r>
           </w:p>
         </w:tc>
         <w:tc>
@@ -9269,6 +9513,9 @@
               <w:widowControl w:val="0"/>
               <w:spacing w:line="240" w:lineRule="auto"/>
             </w:pPr>
+            <w:r>
+              <w:t>Zach Assad</w:t>
+            </w:r>
           </w:p>
         </w:tc>
         <w:tc>
@@ -9287,6 +9534,337 @@
               <w:widowControl w:val="0"/>
               <w:spacing w:line="240" w:lineRule="auto"/>
             </w:pPr>
+            <w:r>
+              <w:t>Yes</w:t>
+            </w:r>
+          </w:p>
+        </w:tc>
+      </w:tr>
+      <w:tr>
+        <w:tc>
+          <w:tcPr>
+            <w:tcW w:w="4920" w:type="dxa"/>
+            <w:shd w:val="clear" w:color="auto" w:fill="auto"/>
+            <w:tcMar>
+              <w:top w:w="100" w:type="dxa"/>
+              <w:left w:w="100" w:type="dxa"/>
+              <w:bottom w:w="100" w:type="dxa"/>
+              <w:right w:w="100" w:type="dxa"/>
+            </w:tcMar>
+          </w:tcPr>
+          <w:p>
+            <w:pPr>
+              <w:widowControl w:val="0"/>
+              <w:spacing w:line="240" w:lineRule="auto"/>
+            </w:pPr>
+            <w:r>
+              <w:t>Zoom in and out</w:t>
+            </w:r>
+          </w:p>
+        </w:tc>
+        <w:tc>
+          <w:tcPr>
+            <w:tcW w:w="2205" w:type="dxa"/>
+            <w:shd w:val="clear" w:color="auto" w:fill="auto"/>
+            <w:tcMar>
+              <w:top w:w="100" w:type="dxa"/>
+              <w:left w:w="100" w:type="dxa"/>
+              <w:bottom w:w="100" w:type="dxa"/>
+              <w:right w:w="100" w:type="dxa"/>
+            </w:tcMar>
+          </w:tcPr>
+          <w:p>
+            <w:pPr>
+              <w:widowControl w:val="0"/>
+              <w:spacing w:line="240" w:lineRule="auto"/>
+            </w:pPr>
+            <w:r>
+              <w:t>Zach Assad</w:t>
+            </w:r>
+          </w:p>
+        </w:tc>
+        <w:tc>
+          <w:tcPr>
+            <w:tcW w:w="2235" w:type="dxa"/>
+            <w:shd w:val="clear" w:color="auto" w:fill="auto"/>
+            <w:tcMar>
+              <w:top w:w="100" w:type="dxa"/>
+              <w:left w:w="100" w:type="dxa"/>
+              <w:bottom w:w="100" w:type="dxa"/>
+              <w:right w:w="100" w:type="dxa"/>
+            </w:tcMar>
+          </w:tcPr>
+          <w:p>
+            <w:pPr>
+              <w:widowControl w:val="0"/>
+              <w:spacing w:line="240" w:lineRule="auto"/>
+            </w:pPr>
+            <w:r>
+              <w:t>Almost Done</w:t>
+            </w:r>
+          </w:p>
+        </w:tc>
+      </w:tr>
+      <w:tr>
+        <w:tc>
+          <w:tcPr>
+            <w:tcW w:w="4920" w:type="dxa"/>
+            <w:shd w:val="clear" w:color="auto" w:fill="auto"/>
+            <w:tcMar>
+              <w:top w:w="100" w:type="dxa"/>
+              <w:left w:w="100" w:type="dxa"/>
+              <w:bottom w:w="100" w:type="dxa"/>
+              <w:right w:w="100" w:type="dxa"/>
+            </w:tcMar>
+          </w:tcPr>
+          <w:p>
+            <w:pPr>
+              <w:widowControl w:val="0"/>
+              <w:spacing w:line="240" w:lineRule="auto"/>
+            </w:pPr>
+            <w:r>
+              <w:t>Implementing google translate function</w:t>
+            </w:r>
+          </w:p>
+        </w:tc>
+        <w:tc>
+          <w:tcPr>
+            <w:tcW w:w="2205" w:type="dxa"/>
+            <w:shd w:val="clear" w:color="auto" w:fill="auto"/>
+            <w:tcMar>
+              <w:top w:w="100" w:type="dxa"/>
+              <w:left w:w="100" w:type="dxa"/>
+              <w:bottom w:w="100" w:type="dxa"/>
+              <w:right w:w="100" w:type="dxa"/>
+            </w:tcMar>
+          </w:tcPr>
+          <w:p>
+            <w:pPr>
+              <w:widowControl w:val="0"/>
+              <w:spacing w:line="240" w:lineRule="auto"/>
+            </w:pPr>
+            <w:r>
+              <w:t>Brianna Bach</w:t>
+            </w:r>
+          </w:p>
+        </w:tc>
+        <w:tc>
+          <w:tcPr>
+            <w:tcW w:w="2235" w:type="dxa"/>
+            <w:shd w:val="clear" w:color="auto" w:fill="auto"/>
+            <w:tcMar>
+              <w:top w:w="100" w:type="dxa"/>
+              <w:left w:w="100" w:type="dxa"/>
+              <w:bottom w:w="100" w:type="dxa"/>
+              <w:right w:w="100" w:type="dxa"/>
+            </w:tcMar>
+          </w:tcPr>
+          <w:p>
+            <w:pPr>
+              <w:widowControl w:val="0"/>
+              <w:spacing w:line="240" w:lineRule="auto"/>
+            </w:pPr>
+            <w:r>
+              <w:t>Yes</w:t>
+            </w:r>
+          </w:p>
+        </w:tc>
+      </w:tr>
+      <w:tr>
+        <w:tc>
+          <w:tcPr>
+            <w:tcW w:w="4920" w:type="dxa"/>
+            <w:shd w:val="clear" w:color="auto" w:fill="auto"/>
+            <w:tcMar>
+              <w:top w:w="100" w:type="dxa"/>
+              <w:left w:w="100" w:type="dxa"/>
+              <w:bottom w:w="100" w:type="dxa"/>
+              <w:right w:w="100" w:type="dxa"/>
+            </w:tcMar>
+          </w:tcPr>
+          <w:p>
+            <w:pPr>
+              <w:widowControl w:val="0"/>
+              <w:spacing w:line="240" w:lineRule="auto"/>
+            </w:pPr>
+            <w:r>
+              <w:t>Allergens alert</w:t>
+            </w:r>
+          </w:p>
+        </w:tc>
+        <w:tc>
+          <w:tcPr>
+            <w:tcW w:w="2205" w:type="dxa"/>
+            <w:shd w:val="clear" w:color="auto" w:fill="auto"/>
+            <w:tcMar>
+              <w:top w:w="100" w:type="dxa"/>
+              <w:left w:w="100" w:type="dxa"/>
+              <w:bottom w:w="100" w:type="dxa"/>
+              <w:right w:w="100" w:type="dxa"/>
+            </w:tcMar>
+          </w:tcPr>
+          <w:p>
+            <w:pPr>
+              <w:widowControl w:val="0"/>
+              <w:spacing w:line="240" w:lineRule="auto"/>
+            </w:pPr>
+            <w:r>
+              <w:t>Brianna</w:t>
+            </w:r>
+          </w:p>
+        </w:tc>
+        <w:tc>
+          <w:tcPr>
+            <w:tcW w:w="2235" w:type="dxa"/>
+            <w:shd w:val="clear" w:color="auto" w:fill="auto"/>
+            <w:tcMar>
+              <w:top w:w="100" w:type="dxa"/>
+              <w:left w:w="100" w:type="dxa"/>
+              <w:bottom w:w="100" w:type="dxa"/>
+              <w:right w:w="100" w:type="dxa"/>
+            </w:tcMar>
+          </w:tcPr>
+          <w:p>
+            <w:pPr>
+              <w:widowControl w:val="0"/>
+              <w:spacing w:line="240" w:lineRule="auto"/>
+            </w:pPr>
+            <w:r>
+              <w:t>Y</w:t>
+            </w:r>
+            <w:r>
+              <w:t>es</w:t>
+            </w:r>
+          </w:p>
+        </w:tc>
+      </w:tr>
+      <w:tr>
+        <w:tc>
+          <w:tcPr>
+            <w:tcW w:w="4920" w:type="dxa"/>
+            <w:shd w:val="clear" w:color="auto" w:fill="auto"/>
+            <w:tcMar>
+              <w:top w:w="100" w:type="dxa"/>
+              <w:left w:w="100" w:type="dxa"/>
+              <w:bottom w:w="100" w:type="dxa"/>
+              <w:right w:w="100" w:type="dxa"/>
+            </w:tcMar>
+          </w:tcPr>
+          <w:p>
+            <w:pPr>
+              <w:widowControl w:val="0"/>
+              <w:spacing w:line="240" w:lineRule="auto"/>
+            </w:pPr>
+            <w:r>
+              <w:t>Login working</w:t>
+            </w:r>
+          </w:p>
+        </w:tc>
+        <w:tc>
+          <w:tcPr>
+            <w:tcW w:w="2205" w:type="dxa"/>
+            <w:shd w:val="clear" w:color="auto" w:fill="auto"/>
+            <w:tcMar>
+              <w:top w:w="100" w:type="dxa"/>
+              <w:left w:w="100" w:type="dxa"/>
+              <w:bottom w:w="100" w:type="dxa"/>
+              <w:right w:w="100" w:type="dxa"/>
+            </w:tcMar>
+          </w:tcPr>
+          <w:p>
+            <w:pPr>
+              <w:widowControl w:val="0"/>
+              <w:spacing w:line="240" w:lineRule="auto"/>
+            </w:pPr>
+            <w:r>
+              <w:t>Aidan</w:t>
+            </w:r>
+          </w:p>
+        </w:tc>
+        <w:tc>
+          <w:tcPr>
+            <w:tcW w:w="2235" w:type="dxa"/>
+            <w:shd w:val="clear" w:color="auto" w:fill="auto"/>
+            <w:tcMar>
+              <w:top w:w="100" w:type="dxa"/>
+              <w:left w:w="100" w:type="dxa"/>
+              <w:bottom w:w="100" w:type="dxa"/>
+              <w:right w:w="100" w:type="dxa"/>
+            </w:tcMar>
+          </w:tcPr>
+          <w:p>
+            <w:pPr>
+              <w:widowControl w:val="0"/>
+              <w:spacing w:line="240" w:lineRule="auto"/>
+            </w:pPr>
+            <w:r>
+              <w:t>Yes</w:t>
+            </w:r>
+          </w:p>
+        </w:tc>
+      </w:tr>
+      <w:tr>
+        <w:tc>
+          <w:tcPr>
+            <w:tcW w:w="4920" w:type="dxa"/>
+            <w:shd w:val="clear" w:color="auto" w:fill="auto"/>
+            <w:tcMar>
+              <w:top w:w="100" w:type="dxa"/>
+              <w:left w:w="100" w:type="dxa"/>
+              <w:bottom w:w="100" w:type="dxa"/>
+              <w:right w:w="100" w:type="dxa"/>
+            </w:tcMar>
+          </w:tcPr>
+          <w:p>
+            <w:pPr>
+              <w:widowControl w:val="0"/>
+              <w:spacing w:line="240" w:lineRule="auto"/>
+            </w:pPr>
+            <w:r>
+              <w:t>Cart Functionality and the ordering/checkout process</w:t>
+            </w:r>
+          </w:p>
+        </w:tc>
+        <w:tc>
+          <w:tcPr>
+            <w:tcW w:w="2205" w:type="dxa"/>
+            <w:shd w:val="clear" w:color="auto" w:fill="auto"/>
+            <w:tcMar>
+              <w:top w:w="100" w:type="dxa"/>
+              <w:left w:w="100" w:type="dxa"/>
+              <w:bottom w:w="100" w:type="dxa"/>
+              <w:right w:w="100" w:type="dxa"/>
+            </w:tcMar>
+          </w:tcPr>
+          <w:p>
+            <w:pPr>
+              <w:widowControl w:val="0"/>
+              <w:spacing w:line="240" w:lineRule="auto"/>
+            </w:pPr>
+            <w:r>
+              <w:t>Brady</w:t>
+            </w:r>
+          </w:p>
+        </w:tc>
+        <w:tc>
+          <w:tcPr>
+            <w:tcW w:w="2235" w:type="dxa"/>
+            <w:shd w:val="clear" w:color="auto" w:fill="auto"/>
+            <w:tcMar>
+              <w:top w:w="100" w:type="dxa"/>
+              <w:left w:w="100" w:type="dxa"/>
+              <w:bottom w:w="100" w:type="dxa"/>
+              <w:right w:w="100" w:type="dxa"/>
+            </w:tcMar>
+          </w:tcPr>
+          <w:p>
+            <w:pPr>
+              <w:widowControl w:val="0"/>
+              <w:spacing w:line="240" w:lineRule="auto"/>
+            </w:pPr>
+            <w:r>
+              <w:t>Pushing tonight</w:t>
+            </w:r>
           </w:p>
         </w:tc>
       </w:tr>
@@ -9298,6 +9876,7 @@
       <w:bookmarkStart w:id="21" w:name="_8k4lrpuccy6q" w:colFirst="0" w:colLast="0"/>
       <w:bookmarkEnd w:id="21"/>
       <w:r>
+        <w:lastRenderedPageBreak/>
         <w:t>Before The Next Meeting</w:t>
       </w:r>
     </w:p>
@@ -9314,7 +9893,7 @@
         </w:numPr>
       </w:pPr>
       <w:r>
-        <w:t xml:space="preserve"> </w:t>
+        <w:t xml:space="preserve">Finish accessibility tools in the page before the end of the sprint </w:t>
       </w:r>
     </w:p>
     <w:p>
@@ -9324,6 +9903,9 @@
           <w:numId w:val="3"/>
         </w:numPr>
       </w:pPr>
+      <w:r>
+        <w:t>Having working logout and login redirection for cashier and manager</w:t>
+      </w:r>
     </w:p>
     <w:p/>
     <w:p>
@@ -9423,6 +10005,9 @@
               <w:widowControl w:val="0"/>
               <w:spacing w:line="240" w:lineRule="auto"/>
             </w:pPr>
+            <w:r>
+              <w:t>Role View Permissions</w:t>
+            </w:r>
           </w:p>
         </w:tc>
         <w:tc>
@@ -9441,6 +10026,9 @@
               <w:widowControl w:val="0"/>
               <w:spacing w:line="240" w:lineRule="auto"/>
             </w:pPr>
+            <w:r>
+              <w:t>Brady</w:t>
+            </w:r>
           </w:p>
         </w:tc>
       </w:tr>
@@ -9461,6 +10049,9 @@
               <w:widowControl w:val="0"/>
               <w:spacing w:line="240" w:lineRule="auto"/>
             </w:pPr>
+            <w:r>
+              <w:t>Proper login page</w:t>
+            </w:r>
           </w:p>
         </w:tc>
         <w:tc>
@@ -9479,6 +10070,317 @@
               <w:widowControl w:val="0"/>
               <w:spacing w:line="240" w:lineRule="auto"/>
             </w:pPr>
+            <w:r>
+              <w:t>Brady</w:t>
+            </w:r>
+          </w:p>
+        </w:tc>
+      </w:tr>
+      <w:tr>
+        <w:tc>
+          <w:tcPr>
+            <w:tcW w:w="6960" w:type="dxa"/>
+            <w:shd w:val="clear" w:color="auto" w:fill="auto"/>
+            <w:tcMar>
+              <w:top w:w="100" w:type="dxa"/>
+              <w:left w:w="100" w:type="dxa"/>
+              <w:bottom w:w="100" w:type="dxa"/>
+              <w:right w:w="100" w:type="dxa"/>
+            </w:tcMar>
+          </w:tcPr>
+          <w:p>
+            <w:pPr>
+              <w:widowControl w:val="0"/>
+              <w:spacing w:line="240" w:lineRule="auto"/>
+            </w:pPr>
+            <w:r>
+              <w:t>High contrast mode</w:t>
+            </w:r>
+          </w:p>
+        </w:tc>
+        <w:tc>
+          <w:tcPr>
+            <w:tcW w:w="2400" w:type="dxa"/>
+            <w:shd w:val="clear" w:color="auto" w:fill="auto"/>
+            <w:tcMar>
+              <w:top w:w="100" w:type="dxa"/>
+              <w:left w:w="100" w:type="dxa"/>
+              <w:bottom w:w="100" w:type="dxa"/>
+              <w:right w:w="100" w:type="dxa"/>
+            </w:tcMar>
+          </w:tcPr>
+          <w:p>
+            <w:pPr>
+              <w:widowControl w:val="0"/>
+              <w:spacing w:line="240" w:lineRule="auto"/>
+            </w:pPr>
+            <w:r>
+              <w:t>Daniel</w:t>
+            </w:r>
+          </w:p>
+        </w:tc>
+      </w:tr>
+      <w:tr>
+        <w:tc>
+          <w:tcPr>
+            <w:tcW w:w="6960" w:type="dxa"/>
+            <w:shd w:val="clear" w:color="auto" w:fill="auto"/>
+            <w:tcMar>
+              <w:top w:w="100" w:type="dxa"/>
+              <w:left w:w="100" w:type="dxa"/>
+              <w:bottom w:w="100" w:type="dxa"/>
+              <w:right w:w="100" w:type="dxa"/>
+            </w:tcMar>
+          </w:tcPr>
+          <w:p>
+            <w:pPr>
+              <w:widowControl w:val="0"/>
+              <w:spacing w:line="240" w:lineRule="auto"/>
+            </w:pPr>
+            <w:r>
+              <w:t>Weather API</w:t>
+            </w:r>
+          </w:p>
+        </w:tc>
+        <w:tc>
+          <w:tcPr>
+            <w:tcW w:w="2400" w:type="dxa"/>
+            <w:shd w:val="clear" w:color="auto" w:fill="auto"/>
+            <w:tcMar>
+              <w:top w:w="100" w:type="dxa"/>
+              <w:left w:w="100" w:type="dxa"/>
+              <w:bottom w:w="100" w:type="dxa"/>
+              <w:right w:w="100" w:type="dxa"/>
+            </w:tcMar>
+          </w:tcPr>
+          <w:p>
+            <w:pPr>
+              <w:widowControl w:val="0"/>
+              <w:spacing w:line="240" w:lineRule="auto"/>
+            </w:pPr>
+            <w:r>
+              <w:t>Daniel</w:t>
+            </w:r>
+          </w:p>
+        </w:tc>
+      </w:tr>
+      <w:tr>
+        <w:tc>
+          <w:tcPr>
+            <w:tcW w:w="6960" w:type="dxa"/>
+            <w:shd w:val="clear" w:color="auto" w:fill="auto"/>
+            <w:tcMar>
+              <w:top w:w="100" w:type="dxa"/>
+              <w:left w:w="100" w:type="dxa"/>
+              <w:bottom w:w="100" w:type="dxa"/>
+              <w:right w:w="100" w:type="dxa"/>
+            </w:tcMar>
+          </w:tcPr>
+          <w:p>
+            <w:pPr>
+              <w:widowControl w:val="0"/>
+              <w:spacing w:line="240" w:lineRule="auto"/>
+            </w:pPr>
+            <w:r>
+              <w:t>Allergen alerts</w:t>
+            </w:r>
+          </w:p>
+        </w:tc>
+        <w:tc>
+          <w:tcPr>
+            <w:tcW w:w="2400" w:type="dxa"/>
+            <w:shd w:val="clear" w:color="auto" w:fill="auto"/>
+            <w:tcMar>
+              <w:top w:w="100" w:type="dxa"/>
+              <w:left w:w="100" w:type="dxa"/>
+              <w:bottom w:w="100" w:type="dxa"/>
+              <w:right w:w="100" w:type="dxa"/>
+            </w:tcMar>
+          </w:tcPr>
+          <w:p>
+            <w:pPr>
+              <w:widowControl w:val="0"/>
+              <w:spacing w:line="240" w:lineRule="auto"/>
+            </w:pPr>
+            <w:r>
+              <w:t>Brianna</w:t>
+            </w:r>
+          </w:p>
+        </w:tc>
+      </w:tr>
+      <w:tr>
+        <w:tc>
+          <w:tcPr>
+            <w:tcW w:w="6960" w:type="dxa"/>
+            <w:shd w:val="clear" w:color="auto" w:fill="auto"/>
+            <w:tcMar>
+              <w:top w:w="100" w:type="dxa"/>
+              <w:left w:w="100" w:type="dxa"/>
+              <w:bottom w:w="100" w:type="dxa"/>
+              <w:right w:w="100" w:type="dxa"/>
+            </w:tcMar>
+          </w:tcPr>
+          <w:p>
+            <w:pPr>
+              <w:widowControl w:val="0"/>
+              <w:spacing w:line="240" w:lineRule="auto"/>
+            </w:pPr>
+            <w:r>
+              <w:t>Nutritional information</w:t>
+            </w:r>
+          </w:p>
+        </w:tc>
+        <w:tc>
+          <w:tcPr>
+            <w:tcW w:w="2400" w:type="dxa"/>
+            <w:shd w:val="clear" w:color="auto" w:fill="auto"/>
+            <w:tcMar>
+              <w:top w:w="100" w:type="dxa"/>
+              <w:left w:w="100" w:type="dxa"/>
+              <w:bottom w:w="100" w:type="dxa"/>
+              <w:right w:w="100" w:type="dxa"/>
+            </w:tcMar>
+          </w:tcPr>
+          <w:p>
+            <w:pPr>
+              <w:widowControl w:val="0"/>
+              <w:spacing w:line="240" w:lineRule="auto"/>
+            </w:pPr>
+            <w:r>
+              <w:t>Brianna</w:t>
+            </w:r>
+          </w:p>
+        </w:tc>
+      </w:tr>
+      <w:tr>
+        <w:tc>
+          <w:tcPr>
+            <w:tcW w:w="6960" w:type="dxa"/>
+            <w:shd w:val="clear" w:color="auto" w:fill="auto"/>
+            <w:tcMar>
+              <w:top w:w="100" w:type="dxa"/>
+              <w:left w:w="100" w:type="dxa"/>
+              <w:bottom w:w="100" w:type="dxa"/>
+              <w:right w:w="100" w:type="dxa"/>
+            </w:tcMar>
+          </w:tcPr>
+          <w:p>
+            <w:pPr>
+              <w:widowControl w:val="0"/>
+              <w:spacing w:line="240" w:lineRule="auto"/>
+            </w:pPr>
+            <w:r>
+              <w:t>Small bug with text magnifier</w:t>
+            </w:r>
+          </w:p>
+        </w:tc>
+        <w:tc>
+          <w:tcPr>
+            <w:tcW w:w="2400" w:type="dxa"/>
+            <w:shd w:val="clear" w:color="auto" w:fill="auto"/>
+            <w:tcMar>
+              <w:top w:w="100" w:type="dxa"/>
+              <w:left w:w="100" w:type="dxa"/>
+              <w:bottom w:w="100" w:type="dxa"/>
+              <w:right w:w="100" w:type="dxa"/>
+            </w:tcMar>
+          </w:tcPr>
+          <w:p>
+            <w:pPr>
+              <w:widowControl w:val="0"/>
+              <w:spacing w:line="240" w:lineRule="auto"/>
+            </w:pPr>
+            <w:r>
+              <w:t>Zach</w:t>
+            </w:r>
+          </w:p>
+        </w:tc>
+      </w:tr>
+      <w:tr>
+        <w:tc>
+          <w:tcPr>
+            <w:tcW w:w="6960" w:type="dxa"/>
+            <w:shd w:val="clear" w:color="auto" w:fill="auto"/>
+            <w:tcMar>
+              <w:top w:w="100" w:type="dxa"/>
+              <w:left w:w="100" w:type="dxa"/>
+              <w:bottom w:w="100" w:type="dxa"/>
+              <w:right w:w="100" w:type="dxa"/>
+            </w:tcMar>
+          </w:tcPr>
+          <w:p>
+            <w:pPr>
+              <w:widowControl w:val="0"/>
+              <w:spacing w:line="240" w:lineRule="auto"/>
+            </w:pPr>
+            <w:r>
+              <w:t>Making Icons and text bigger for some items</w:t>
+            </w:r>
+          </w:p>
+        </w:tc>
+        <w:tc>
+          <w:tcPr>
+            <w:tcW w:w="2400" w:type="dxa"/>
+            <w:shd w:val="clear" w:color="auto" w:fill="auto"/>
+            <w:tcMar>
+              <w:top w:w="100" w:type="dxa"/>
+              <w:left w:w="100" w:type="dxa"/>
+              <w:bottom w:w="100" w:type="dxa"/>
+              <w:right w:w="100" w:type="dxa"/>
+            </w:tcMar>
+          </w:tcPr>
+          <w:p>
+            <w:pPr>
+              <w:widowControl w:val="0"/>
+              <w:spacing w:line="240" w:lineRule="auto"/>
+            </w:pPr>
+            <w:r>
+              <w:t>Zach</w:t>
+            </w:r>
+          </w:p>
+        </w:tc>
+      </w:tr>
+      <w:tr>
+        <w:tc>
+          <w:tcPr>
+            <w:tcW w:w="6960" w:type="dxa"/>
+            <w:shd w:val="clear" w:color="auto" w:fill="auto"/>
+            <w:tcMar>
+              <w:top w:w="100" w:type="dxa"/>
+              <w:left w:w="100" w:type="dxa"/>
+              <w:bottom w:w="100" w:type="dxa"/>
+              <w:right w:w="100" w:type="dxa"/>
+            </w:tcMar>
+          </w:tcPr>
+          <w:p>
+            <w:pPr>
+              <w:widowControl w:val="0"/>
+              <w:spacing w:line="240" w:lineRule="auto"/>
+            </w:pPr>
+            <w:r>
+              <w:t>Logout functionality</w:t>
+            </w:r>
+          </w:p>
+        </w:tc>
+        <w:tc>
+          <w:tcPr>
+            <w:tcW w:w="2400" w:type="dxa"/>
+            <w:shd w:val="clear" w:color="auto" w:fill="auto"/>
+            <w:tcMar>
+              <w:top w:w="100" w:type="dxa"/>
+              <w:left w:w="100" w:type="dxa"/>
+              <w:bottom w:w="100" w:type="dxa"/>
+              <w:right w:w="100" w:type="dxa"/>
+            </w:tcMar>
+          </w:tcPr>
+          <w:p>
+            <w:pPr>
+              <w:widowControl w:val="0"/>
+              <w:spacing w:line="240" w:lineRule="auto"/>
+            </w:pPr>
+            <w:r>
+              <w:t>Aidan</w:t>
+            </w:r>
           </w:p>
         </w:tc>
       </w:tr>
@@ -9494,38 +10396,15 @@
       </w:r>
     </w:p>
     <w:p>
-      <w:pPr>
-        <w:rPr>
-          <w:color w:val="FF0000"/>
-        </w:rPr>
-      </w:pPr>
-      <w:r>
-        <w:rPr>
-          <w:color w:val="FF0000"/>
-        </w:rPr>
-        <w:t>Summarize discussion  in paragraph form from the previous meeting (NOT this current meeting).</w:t>
+      <w:r>
+        <w:t xml:space="preserve">In the previous meeting, we discussed tasks that were completed before the end of the GitHub release for the MVP such as being able to see images in the menu choices, cart can be cleared, </w:t>
+      </w:r>
+      <w:r>
+        <w:t>manager can visualize the sales report, and manager can login. We also aimed for tasks that would result in a working GitHub release.</w:t>
       </w:r>
     </w:p>
     <w:p/>
-    <w:p>
-      <w:r>
-        <w:br w:type="page"/>
-      </w:r>
-    </w:p>
-    <w:p>
-      <w:pPr>
-        <w:rPr>
-          <w:color w:val="FF0000"/>
-        </w:rPr>
-      </w:pPr>
-      <w:r>
-        <w:rPr>
-          <w:color w:val="FF0000"/>
-        </w:rPr>
-        <w:lastRenderedPageBreak/>
-        <w:t>Include additional SCRUM Agendas and Minutes on new pages if necessary (if you have more than 3 SCRUM meetings in a sprint).</w:t>
-      </w:r>
-    </w:p>
+    <w:p/>
     <w:sectPr>
       <w:headerReference w:type="even" r:id="rId47"/>
       <w:headerReference w:type="default" r:id="rId48"/>
@@ -9996,6 +10875,92 @@
     </w:lvl>
   </w:abstractNum>
   <w:abstractNum w:abstractNumId="2" w15:restartNumberingAfterBreak="0">
+    <w:nsid w:val="16B8346F"/>
+    <w:multiLevelType w:val="hybridMultilevel"/>
+    <w:tmpl w:val="770462CC"/>
+    <w:lvl w:ilvl="0" w:tplc="FFFFFFFF">
+      <w:start w:val="1"/>
+      <w:numFmt w:val="decimal"/>
+      <w:lvlText w:val="%1."/>
+      <w:lvlJc w:val="left"/>
+      <w:pPr>
+        <w:ind w:left="1080" w:hanging="360"/>
+      </w:pPr>
+    </w:lvl>
+    <w:lvl w:ilvl="1" w:tplc="FFFFFFFF" w:tentative="1">
+      <w:start w:val="1"/>
+      <w:numFmt w:val="lowerLetter"/>
+      <w:lvlText w:val="%2."/>
+      <w:lvlJc w:val="left"/>
+      <w:pPr>
+        <w:ind w:left="1800" w:hanging="360"/>
+      </w:pPr>
+    </w:lvl>
+    <w:lvl w:ilvl="2" w:tplc="FFFFFFFF" w:tentative="1">
+      <w:start w:val="1"/>
+      <w:numFmt w:val="lowerRoman"/>
+      <w:lvlText w:val="%3."/>
+      <w:lvlJc w:val="right"/>
+      <w:pPr>
+        <w:ind w:left="2520" w:hanging="180"/>
+      </w:pPr>
+    </w:lvl>
+    <w:lvl w:ilvl="3" w:tplc="FFFFFFFF" w:tentative="1">
+      <w:start w:val="1"/>
+      <w:numFmt w:val="decimal"/>
+      <w:lvlText w:val="%4."/>
+      <w:lvlJc w:val="left"/>
+      <w:pPr>
+        <w:ind w:left="3240" w:hanging="360"/>
+      </w:pPr>
+    </w:lvl>
+    <w:lvl w:ilvl="4" w:tplc="FFFFFFFF" w:tentative="1">
+      <w:start w:val="1"/>
+      <w:numFmt w:val="lowerLetter"/>
+      <w:lvlText w:val="%5."/>
+      <w:lvlJc w:val="left"/>
+      <w:pPr>
+        <w:ind w:left="3960" w:hanging="360"/>
+      </w:pPr>
+    </w:lvl>
+    <w:lvl w:ilvl="5" w:tplc="FFFFFFFF" w:tentative="1">
+      <w:start w:val="1"/>
+      <w:numFmt w:val="lowerRoman"/>
+      <w:lvlText w:val="%6."/>
+      <w:lvlJc w:val="right"/>
+      <w:pPr>
+        <w:ind w:left="4680" w:hanging="180"/>
+      </w:pPr>
+    </w:lvl>
+    <w:lvl w:ilvl="6" w:tplc="FFFFFFFF" w:tentative="1">
+      <w:start w:val="1"/>
+      <w:numFmt w:val="decimal"/>
+      <w:lvlText w:val="%7."/>
+      <w:lvlJc w:val="left"/>
+      <w:pPr>
+        <w:ind w:left="5400" w:hanging="360"/>
+      </w:pPr>
+    </w:lvl>
+    <w:lvl w:ilvl="7" w:tplc="FFFFFFFF" w:tentative="1">
+      <w:start w:val="1"/>
+      <w:numFmt w:val="lowerLetter"/>
+      <w:lvlText w:val="%8."/>
+      <w:lvlJc w:val="left"/>
+      <w:pPr>
+        <w:ind w:left="6120" w:hanging="360"/>
+      </w:pPr>
+    </w:lvl>
+    <w:lvl w:ilvl="8" w:tplc="FFFFFFFF" w:tentative="1">
+      <w:start w:val="1"/>
+      <w:numFmt w:val="lowerRoman"/>
+      <w:lvlText w:val="%9."/>
+      <w:lvlJc w:val="right"/>
+      <w:pPr>
+        <w:ind w:left="6840" w:hanging="180"/>
+      </w:pPr>
+    </w:lvl>
+  </w:abstractNum>
+  <w:abstractNum w:abstractNumId="3" w15:restartNumberingAfterBreak="0">
     <w:nsid w:val="1A376D4F"/>
     <w:multiLevelType w:val="multilevel"/>
     <w:tmpl w:val="8A8ECF4E"/>
@@ -10108,7 +11073,7 @@
       </w:rPr>
     </w:lvl>
   </w:abstractNum>
-  <w:abstractNum w:abstractNumId="3" w15:restartNumberingAfterBreak="0">
+  <w:abstractNum w:abstractNumId="4" w15:restartNumberingAfterBreak="0">
     <w:nsid w:val="1FD4473C"/>
     <w:multiLevelType w:val="multilevel"/>
     <w:tmpl w:val="24261BEE"/>
@@ -10221,7 +11186,7 @@
       </w:rPr>
     </w:lvl>
   </w:abstractNum>
-  <w:abstractNum w:abstractNumId="4" w15:restartNumberingAfterBreak="0">
+  <w:abstractNum w:abstractNumId="5" w15:restartNumberingAfterBreak="0">
     <w:nsid w:val="2FE10AF2"/>
     <w:multiLevelType w:val="multilevel"/>
     <w:tmpl w:val="3AAE71D8"/>
@@ -10334,7 +11299,7 @@
       </w:rPr>
     </w:lvl>
   </w:abstractNum>
-  <w:abstractNum w:abstractNumId="5" w15:restartNumberingAfterBreak="0">
+  <w:abstractNum w:abstractNumId="6" w15:restartNumberingAfterBreak="0">
     <w:nsid w:val="3A71436D"/>
     <w:multiLevelType w:val="multilevel"/>
     <w:tmpl w:val="C6B0E59C"/>
@@ -10447,7 +11412,7 @@
       </w:rPr>
     </w:lvl>
   </w:abstractNum>
-  <w:abstractNum w:abstractNumId="6" w15:restartNumberingAfterBreak="0">
+  <w:abstractNum w:abstractNumId="7" w15:restartNumberingAfterBreak="0">
     <w:nsid w:val="495C0626"/>
     <w:multiLevelType w:val="multilevel"/>
     <w:tmpl w:val="3716D248"/>
@@ -10560,7 +11525,7 @@
       </w:rPr>
     </w:lvl>
   </w:abstractNum>
-  <w:abstractNum w:abstractNumId="7" w15:restartNumberingAfterBreak="0">
+  <w:abstractNum w:abstractNumId="8" w15:restartNumberingAfterBreak="0">
     <w:nsid w:val="653148A6"/>
     <w:multiLevelType w:val="hybridMultilevel"/>
     <w:tmpl w:val="770462CC"/>
@@ -10647,28 +11612,31 @@
     </w:lvl>
   </w:abstractNum>
   <w:num w:numId="1" w16cid:durableId="157120680">
-    <w:abstractNumId w:val="3"/>
+    <w:abstractNumId w:val="4"/>
   </w:num>
   <w:num w:numId="2" w16cid:durableId="1151214128">
     <w:abstractNumId w:val="0"/>
   </w:num>
   <w:num w:numId="3" w16cid:durableId="567544023">
-    <w:abstractNumId w:val="2"/>
+    <w:abstractNumId w:val="3"/>
   </w:num>
   <w:num w:numId="4" w16cid:durableId="1575124523">
-    <w:abstractNumId w:val="5"/>
+    <w:abstractNumId w:val="6"/>
   </w:num>
   <w:num w:numId="5" w16cid:durableId="1062095500">
     <w:abstractNumId w:val="1"/>
   </w:num>
   <w:num w:numId="6" w16cid:durableId="586115192">
-    <w:abstractNumId w:val="4"/>
+    <w:abstractNumId w:val="5"/>
   </w:num>
   <w:num w:numId="7" w16cid:durableId="1079521998">
-    <w:abstractNumId w:val="6"/>
+    <w:abstractNumId w:val="7"/>
   </w:num>
   <w:num w:numId="8" w16cid:durableId="966005079">
-    <w:abstractNumId w:val="7"/>
+    <w:abstractNumId w:val="8"/>
+  </w:num>
+  <w:num w:numId="9" w16cid:durableId="1029603005">
+    <w:abstractNumId w:val="2"/>
   </w:num>
 </w:numbering>
 </file>

</xml_diff>